<commit_message>
Add data to firts grades document
</commit_message>
<xml_diff>
--- a/public/KardexPrimero.docx
+++ b/public/KardexPrimero.docx
@@ -30,7 +30,7 @@
           <w:b w:val="0"/>
           <w:bCs w:val="0"/>
         </w:rPr>
-        <w:t xml:space="preserve">                        CURP     |</w:t>
+        <w:t xml:space="preserve">                        CURP     | BOHJ080317MYNJRMA8</w:t>
       </w:r>
     </w:p>
     <w:p>
@@ -42,7 +42,7 @@
           <w:b w:val="0"/>
           <w:bCs w:val="0"/>
         </w:rPr>
-        <w:t xml:space="preserve">                   NOMBRE    |</w:t>
+        <w:t xml:space="preserve">                   NOMBRE    | JIMENA ARACELI BOJORQUEZHERNANDEZ</w:t>
       </w:r>
     </w:p>
     <w:p>
@@ -54,7 +54,7 @@
           <w:b w:val="0"/>
           <w:bCs w:val="0"/>
         </w:rPr>
-        <w:t xml:space="preserve">     CLAVE ESCUELA    |</w:t>
+        <w:t xml:space="preserve">     CLAVE ESCUELA    | 31PES0079A</w:t>
       </w:r>
     </w:p>
     <w:p>
@@ -66,21 +66,7 @@
           <w:b w:val="0"/>
           <w:bCs w:val="0"/>
         </w:rPr>
-        <w:t xml:space="preserve">                        NIVEL    |</w:t>
-      </w:r>
-    </w:p>
-    <w:p>
-      <w:pPr>
-        <w:pStyle w:val="FRAY DIEGO DE LANDA"/>
-      </w:pPr>
-      <w:r>
-        <w:rPr>
-          <w:sz w:val="18"/>
-          <w:szCs w:val="18"/>
-          <w:b w:val="0"/>
-          <w:bCs w:val="0"/>
-        </w:rPr>
-        <w:t xml:space="preserve"> NOMBRE ESCUELA    |</w:t>
+        <w:t xml:space="preserve">                        NIVEL    | SECUNDARIA</w:t>
       </w:r>
     </w:p>
     <w:p>
@@ -92,7 +78,7 @@
           <w:b w:val="0"/>
           <w:bCs w:val="0"/>
         </w:rPr>
-        <w:t xml:space="preserve">                      GRADO   |</w:t>
+        <w:t xml:space="preserve"> NOMBRE ESCUELA    | FRAY DIEGO DE LANDA</w:t>
       </w:r>
     </w:p>
     <w:p>
@@ -104,7 +90,7 @@
           <w:b w:val="0"/>
           <w:bCs w:val="0"/>
         </w:rPr>
-        <w:t xml:space="preserve">                      GRUPO   |</w:t>
+        <w:t xml:space="preserve">                      GRADO   |  PRIMER GRADO</w:t>
       </w:r>
     </w:p>
     <w:p>
@@ -116,7 +102,19 @@
           <w:b w:val="0"/>
           <w:bCs w:val="0"/>
         </w:rPr>
-        <w:t xml:space="preserve">                   ESTATUS   |</w:t>
+        <w:t xml:space="preserve">                      GRUPO   |  A</w:t>
+      </w:r>
+    </w:p>
+    <w:p>
+      <w:pPr/>
+      <w:r>
+        <w:rPr>
+          <w:sz w:val="18"/>
+          <w:szCs w:val="18"/>
+          <w:b w:val="0"/>
+          <w:bCs w:val="0"/>
+        </w:rPr>
+        <w:t xml:space="preserve">                   ESTATUS   |  Inscrito</w:t>
       </w:r>
     </w:p>
     <w:p>
@@ -873,9 +871,13 @@
         <w:tc>
           <w:tcPr>
             <w:tcW w:w="2000" w:type="dxa"/>
-          </w:tcPr>
-          <w:p>
-            <w:pPr/>
+            <w:vAlign w:val="center"/>
+            <w:gridSpan w:val="4"/>
+          </w:tcPr>
+          <w:p>
+            <w:pPr>
+              <w:jc w:val="right"/>
+            </w:pPr>
             <w:r>
               <w:rPr/>
               <w:t xml:space="preserve">Promedio General</w:t>
@@ -885,36 +887,6 @@
         <w:tc>
           <w:tcPr>
             <w:tcW w:w="500" w:type="dxa"/>
-          </w:tcPr>
-          <w:p/>
-        </w:tc>
-        <w:tc>
-          <w:tcPr>
-            <w:tcW w:w="500" w:type="dxa"/>
-          </w:tcPr>
-          <w:p>
-            <w:pPr/>
-            <w:r>
-              <w:rPr/>
-              <w:t xml:space="preserve"/>
-            </w:r>
-          </w:p>
-        </w:tc>
-        <w:tc>
-          <w:tcPr>
-            <w:tcW w:w="500" w:type="dxa"/>
-          </w:tcPr>
-          <w:p>
-            <w:pPr/>
-            <w:r>
-              <w:rPr/>
-              <w:t xml:space="preserve"/>
-            </w:r>
-          </w:p>
-        </w:tc>
-        <w:tc>
-          <w:tcPr>
-            <w:tcW w:w="2000" w:type="dxa"/>
           </w:tcPr>
           <w:p>
             <w:pPr/>

</xml_diff>

<commit_message>
Add teachers document complete v1
</commit_message>
<xml_diff>
--- a/public/KardexPrimero.docx
+++ b/public/KardexPrimero.docx
@@ -30,7 +30,7 @@
           <w:b w:val="0"/>
           <w:bCs w:val="0"/>
         </w:rPr>
-        <w:t xml:space="preserve">                        CURP     | BOHJ080317MYNJRMA8</w:t>
+        <w:t xml:space="preserve">                        CURP     | CAHM080412MQRHRRA2</w:t>
       </w:r>
     </w:p>
     <w:p>
@@ -42,7 +42,7 @@
           <w:b w:val="0"/>
           <w:bCs w:val="0"/>
         </w:rPr>
-        <w:t xml:space="preserve">                   NOMBRE    | JIMENA ARACELI BOJORQUEZHERNANDEZ</w:t>
+        <w:t xml:space="preserve">                   NOMBRE    | MARTHA SOFIA CHAYHERNANDEZ</w:t>
       </w:r>
     </w:p>
     <w:p>

</xml_diff>

<commit_message>
Add data to kardex documents
</commit_message>
<xml_diff>
--- a/public/KardexPrimero.docx
+++ b/public/KardexPrimero.docx
@@ -30,7 +30,7 @@
           <w:b w:val="0"/>
           <w:bCs w:val="0"/>
         </w:rPr>
-        <w:t xml:space="preserve">                        CURP     | BOHJ080317MYNJRMA8</w:t>
+        <w:t xml:space="preserve">                        CURP     | BAEO081007MYNLSDA5</w:t>
       </w:r>
     </w:p>
     <w:p>
@@ -42,7 +42,7 @@
           <w:b w:val="0"/>
           <w:bCs w:val="0"/>
         </w:rPr>
-        <w:t xml:space="preserve">                   NOMBRE    | JIMENA ARACELI BOJORQUEZHERNANDEZ</w:t>
+        <w:t xml:space="preserve">                   NOMBRE    | ODETTE GERALDINE BALAMESQUIVEL</w:t>
       </w:r>
     </w:p>
     <w:p>
@@ -102,7 +102,7 @@
           <w:b w:val="0"/>
           <w:bCs w:val="0"/>
         </w:rPr>
-        <w:t xml:space="preserve">                      GRUPO   |  A</w:t>
+        <w:t xml:space="preserve">                      GRUPO   |  B</w:t>
       </w:r>
     </w:p>
     <w:p>
@@ -246,19 +246,19 @@
             <w:pPr/>
             <w:r>
               <w:rPr/>
-              <w:t xml:space="preserve">Lengua Materna: Español</w:t>
-            </w:r>
-          </w:p>
-        </w:tc>
-        <w:tc>
-          <w:tcPr>
-            <w:tcW w:w="500" w:type="dxa"/>
-          </w:tcPr>
-          <w:p>
-            <w:pPr/>
-            <w:r>
-              <w:rPr/>
-              <w:t xml:space="preserve"/>
+              <w:t xml:space="preserve">ESPAÑOL</w:t>
+            </w:r>
+          </w:p>
+        </w:tc>
+        <w:tc>
+          <w:tcPr>
+            <w:tcW w:w="500" w:type="dxa"/>
+          </w:tcPr>
+          <w:p>
+            <w:pPr/>
+            <w:r>
+              <w:rPr/>
+              <w:t xml:space="preserve">10.0</w:t>
             </w:r>
           </w:p>
         </w:tc>
@@ -309,19 +309,19 @@
             <w:pPr/>
             <w:r>
               <w:rPr/>
-              <w:t xml:space="preserve">Matemáticas</w:t>
-            </w:r>
-          </w:p>
-        </w:tc>
-        <w:tc>
-          <w:tcPr>
-            <w:tcW w:w="500" w:type="dxa"/>
-          </w:tcPr>
-          <w:p>
-            <w:pPr/>
-            <w:r>
-              <w:rPr/>
-              <w:t xml:space="preserve"/>
+              <w:t xml:space="preserve">MATEMATICAS</w:t>
+            </w:r>
+          </w:p>
+        </w:tc>
+        <w:tc>
+          <w:tcPr>
+            <w:tcW w:w="500" w:type="dxa"/>
+          </w:tcPr>
+          <w:p>
+            <w:pPr/>
+            <w:r>
+              <w:rPr/>
+              <w:t xml:space="preserve">9.0</w:t>
             </w:r>
           </w:p>
         </w:tc>
@@ -372,19 +372,19 @@
             <w:pPr/>
             <w:r>
               <w:rPr/>
-              <w:t xml:space="preserve">Ingles</w:t>
-            </w:r>
-          </w:p>
-        </w:tc>
-        <w:tc>
-          <w:tcPr>
-            <w:tcW w:w="500" w:type="dxa"/>
-          </w:tcPr>
-          <w:p>
-            <w:pPr/>
-            <w:r>
-              <w:rPr/>
-              <w:t xml:space="preserve"/>
+              <w:t xml:space="preserve">INGLES</w:t>
+            </w:r>
+          </w:p>
+        </w:tc>
+        <w:tc>
+          <w:tcPr>
+            <w:tcW w:w="500" w:type="dxa"/>
+          </w:tcPr>
+          <w:p>
+            <w:pPr/>
+            <w:r>
+              <w:rPr/>
+              <w:t xml:space="preserve">9.0</w:t>
             </w:r>
           </w:p>
         </w:tc>
@@ -435,19 +435,19 @@
             <w:pPr/>
             <w:r>
               <w:rPr/>
-              <w:t xml:space="preserve">Ciencias Naturales Y Tecnología: Biología</w:t>
-            </w:r>
-          </w:p>
-        </w:tc>
-        <w:tc>
-          <w:tcPr>
-            <w:tcW w:w="500" w:type="dxa"/>
-          </w:tcPr>
-          <w:p>
-            <w:pPr/>
-            <w:r>
-              <w:rPr/>
-              <w:t xml:space="preserve"/>
+              <w:t xml:space="preserve">CIENCIAS</w:t>
+            </w:r>
+          </w:p>
+        </w:tc>
+        <w:tc>
+          <w:tcPr>
+            <w:tcW w:w="500" w:type="dxa"/>
+          </w:tcPr>
+          <w:p>
+            <w:pPr/>
+            <w:r>
+              <w:rPr/>
+              <w:t xml:space="preserve">10.0</w:t>
             </w:r>
           </w:p>
         </w:tc>
@@ -498,19 +498,19 @@
             <w:pPr/>
             <w:r>
               <w:rPr/>
-              <w:t xml:space="preserve">Historia</w:t>
-            </w:r>
-          </w:p>
-        </w:tc>
-        <w:tc>
-          <w:tcPr>
-            <w:tcW w:w="500" w:type="dxa"/>
-          </w:tcPr>
-          <w:p>
-            <w:pPr/>
-            <w:r>
-              <w:rPr/>
-              <w:t xml:space="preserve"/>
+              <w:t xml:space="preserve">GEOGRAFIA</w:t>
+            </w:r>
+          </w:p>
+        </w:tc>
+        <w:tc>
+          <w:tcPr>
+            <w:tcW w:w="500" w:type="dxa"/>
+          </w:tcPr>
+          <w:p>
+            <w:pPr/>
+            <w:r>
+              <w:rPr/>
+              <w:t xml:space="preserve">9.0</w:t>
             </w:r>
           </w:p>
         </w:tc>
@@ -561,19 +561,19 @@
             <w:pPr/>
             <w:r>
               <w:rPr/>
-              <w:t xml:space="preserve">Geografía</w:t>
-            </w:r>
-          </w:p>
-        </w:tc>
-        <w:tc>
-          <w:tcPr>
-            <w:tcW w:w="500" w:type="dxa"/>
-          </w:tcPr>
-          <w:p>
-            <w:pPr/>
-            <w:r>
-              <w:rPr/>
-              <w:t xml:space="preserve"/>
+              <w:t xml:space="preserve">HISTORIA</w:t>
+            </w:r>
+          </w:p>
+        </w:tc>
+        <w:tc>
+          <w:tcPr>
+            <w:tcW w:w="500" w:type="dxa"/>
+          </w:tcPr>
+          <w:p>
+            <w:pPr/>
+            <w:r>
+              <w:rPr/>
+              <w:t xml:space="preserve">9.0</w:t>
             </w:r>
           </w:p>
         </w:tc>
@@ -624,19 +624,19 @@
             <w:pPr/>
             <w:r>
               <w:rPr/>
-              <w:t xml:space="preserve">Formación Cívica y Ética</w:t>
-            </w:r>
-          </w:p>
-        </w:tc>
-        <w:tc>
-          <w:tcPr>
-            <w:tcW w:w="500" w:type="dxa"/>
-          </w:tcPr>
-          <w:p>
-            <w:pPr/>
-            <w:r>
-              <w:rPr/>
-              <w:t xml:space="preserve"/>
+              <w:t xml:space="preserve">FORM.CIV.ÉTI.</w:t>
+            </w:r>
+          </w:p>
+        </w:tc>
+        <w:tc>
+          <w:tcPr>
+            <w:tcW w:w="500" w:type="dxa"/>
+          </w:tcPr>
+          <w:p>
+            <w:pPr/>
+            <w:r>
+              <w:rPr/>
+              <w:t xml:space="preserve">9.0</w:t>
             </w:r>
           </w:p>
         </w:tc>
@@ -687,19 +687,19 @@
             <w:pPr/>
             <w:r>
               <w:rPr/>
-              <w:t xml:space="preserve">Tecnologia</w:t>
-            </w:r>
-          </w:p>
-        </w:tc>
-        <w:tc>
-          <w:tcPr>
-            <w:tcW w:w="500" w:type="dxa"/>
-          </w:tcPr>
-          <w:p>
-            <w:pPr/>
-            <w:r>
-              <w:rPr/>
-              <w:t xml:space="preserve"/>
+              <w:t xml:space="preserve">TECNOLOGIA</w:t>
+            </w:r>
+          </w:p>
+        </w:tc>
+        <w:tc>
+          <w:tcPr>
+            <w:tcW w:w="500" w:type="dxa"/>
+          </w:tcPr>
+          <w:p>
+            <w:pPr/>
+            <w:r>
+              <w:rPr/>
+              <w:t xml:space="preserve">9.0</w:t>
             </w:r>
           </w:p>
         </w:tc>
@@ -750,19 +750,19 @@
             <w:pPr/>
             <w:r>
               <w:rPr/>
-              <w:t xml:space="preserve">Educación Física</w:t>
-            </w:r>
-          </w:p>
-        </w:tc>
-        <w:tc>
-          <w:tcPr>
-            <w:tcW w:w="500" w:type="dxa"/>
-          </w:tcPr>
-          <w:p>
-            <w:pPr/>
-            <w:r>
-              <w:rPr/>
-              <w:t xml:space="preserve"/>
+              <w:t xml:space="preserve">EDUC.FISICA</w:t>
+            </w:r>
+          </w:p>
+        </w:tc>
+        <w:tc>
+          <w:tcPr>
+            <w:tcW w:w="500" w:type="dxa"/>
+          </w:tcPr>
+          <w:p>
+            <w:pPr/>
+            <w:r>
+              <w:rPr/>
+              <w:t xml:space="preserve">10.0</w:t>
             </w:r>
           </w:p>
         </w:tc>
@@ -813,19 +813,208 @@
             <w:pPr/>
             <w:r>
               <w:rPr/>
-              <w:t xml:space="preserve">Artes</w:t>
-            </w:r>
-          </w:p>
-        </w:tc>
-        <w:tc>
-          <w:tcPr>
-            <w:tcW w:w="500" w:type="dxa"/>
-          </w:tcPr>
-          <w:p>
-            <w:pPr/>
-            <w:r>
-              <w:rPr/>
-              <w:t xml:space="preserve"/>
+              <w:t xml:space="preserve">ARTISTICA</w:t>
+            </w:r>
+          </w:p>
+        </w:tc>
+        <w:tc>
+          <w:tcPr>
+            <w:tcW w:w="500" w:type="dxa"/>
+          </w:tcPr>
+          <w:p>
+            <w:pPr/>
+            <w:r>
+              <w:rPr/>
+              <w:t xml:space="preserve">10.0</w:t>
+            </w:r>
+          </w:p>
+        </w:tc>
+        <w:tc>
+          <w:tcPr>
+            <w:tcW w:w="500" w:type="dxa"/>
+          </w:tcPr>
+          <w:p>
+            <w:pPr/>
+            <w:r>
+              <w:rPr/>
+              <w:t xml:space="preserve"/>
+            </w:r>
+          </w:p>
+        </w:tc>
+        <w:tc>
+          <w:tcPr>
+            <w:tcW w:w="500" w:type="dxa"/>
+          </w:tcPr>
+          <w:p>
+            <w:pPr/>
+            <w:r>
+              <w:rPr/>
+              <w:t xml:space="preserve"/>
+            </w:r>
+          </w:p>
+        </w:tc>
+        <w:tc>
+          <w:tcPr>
+            <w:tcW w:w="2000" w:type="dxa"/>
+          </w:tcPr>
+          <w:p>
+            <w:pPr/>
+            <w:r>
+              <w:rPr/>
+              <w:t xml:space="preserve"/>
+            </w:r>
+          </w:p>
+        </w:tc>
+      </w:tr>
+      <w:tr>
+        <w:trPr/>
+        <w:tc>
+          <w:tcPr>
+            <w:tcW w:w="5000" w:type="dxa"/>
+          </w:tcPr>
+          <w:p>
+            <w:pPr/>
+            <w:r>
+              <w:rPr/>
+              <w:t xml:space="preserve">TUTORIA</w:t>
+            </w:r>
+          </w:p>
+        </w:tc>
+        <w:tc>
+          <w:tcPr>
+            <w:tcW w:w="500" w:type="dxa"/>
+          </w:tcPr>
+          <w:p>
+            <w:pPr/>
+            <w:r>
+              <w:rPr/>
+              <w:t xml:space="preserve">9.0</w:t>
+            </w:r>
+          </w:p>
+        </w:tc>
+        <w:tc>
+          <w:tcPr>
+            <w:tcW w:w="500" w:type="dxa"/>
+          </w:tcPr>
+          <w:p>
+            <w:pPr/>
+            <w:r>
+              <w:rPr/>
+              <w:t xml:space="preserve"/>
+            </w:r>
+          </w:p>
+        </w:tc>
+        <w:tc>
+          <w:tcPr>
+            <w:tcW w:w="500" w:type="dxa"/>
+          </w:tcPr>
+          <w:p>
+            <w:pPr/>
+            <w:r>
+              <w:rPr/>
+              <w:t xml:space="preserve"/>
+            </w:r>
+          </w:p>
+        </w:tc>
+        <w:tc>
+          <w:tcPr>
+            <w:tcW w:w="2000" w:type="dxa"/>
+          </w:tcPr>
+          <w:p>
+            <w:pPr/>
+            <w:r>
+              <w:rPr/>
+              <w:t xml:space="preserve"/>
+            </w:r>
+          </w:p>
+        </w:tc>
+      </w:tr>
+      <w:tr>
+        <w:trPr/>
+        <w:tc>
+          <w:tcPr>
+            <w:tcW w:w="5000" w:type="dxa"/>
+          </w:tcPr>
+          <w:p>
+            <w:pPr/>
+            <w:r>
+              <w:rPr/>
+              <w:t xml:space="preserve">VALORES</w:t>
+            </w:r>
+          </w:p>
+        </w:tc>
+        <w:tc>
+          <w:tcPr>
+            <w:tcW w:w="500" w:type="dxa"/>
+          </w:tcPr>
+          <w:p>
+            <w:pPr/>
+            <w:r>
+              <w:rPr/>
+              <w:t xml:space="preserve">9.0</w:t>
+            </w:r>
+          </w:p>
+        </w:tc>
+        <w:tc>
+          <w:tcPr>
+            <w:tcW w:w="500" w:type="dxa"/>
+          </w:tcPr>
+          <w:p>
+            <w:pPr/>
+            <w:r>
+              <w:rPr/>
+              <w:t xml:space="preserve"/>
+            </w:r>
+          </w:p>
+        </w:tc>
+        <w:tc>
+          <w:tcPr>
+            <w:tcW w:w="500" w:type="dxa"/>
+          </w:tcPr>
+          <w:p>
+            <w:pPr/>
+            <w:r>
+              <w:rPr/>
+              <w:t xml:space="preserve"/>
+            </w:r>
+          </w:p>
+        </w:tc>
+        <w:tc>
+          <w:tcPr>
+            <w:tcW w:w="2000" w:type="dxa"/>
+          </w:tcPr>
+          <w:p>
+            <w:pPr/>
+            <w:r>
+              <w:rPr/>
+              <w:t xml:space="preserve"/>
+            </w:r>
+          </w:p>
+        </w:tc>
+      </w:tr>
+      <w:tr>
+        <w:trPr/>
+        <w:tc>
+          <w:tcPr>
+            <w:tcW w:w="5000" w:type="dxa"/>
+          </w:tcPr>
+          <w:p>
+            <w:pPr/>
+            <w:r>
+              <w:rPr/>
+              <w:t xml:space="preserve">VIDA SALUDABLE</w:t>
+            </w:r>
+          </w:p>
+        </w:tc>
+        <w:tc>
+          <w:tcPr>
+            <w:tcW w:w="500" w:type="dxa"/>
+          </w:tcPr>
+          <w:p>
+            <w:pPr/>
+            <w:r>
+              <w:rPr/>
+              <w:t xml:space="preserve">9.0</w:t>
             </w:r>
           </w:p>
         </w:tc>

</xml_diff>

<commit_message>
Fixed name kardex documents
</commit_message>
<xml_diff>
--- a/public/KardexPrimero.docx
+++ b/public/KardexPrimero.docx
@@ -30,7 +30,7 @@
           <w:b w:val="0"/>
           <w:bCs w:val="0"/>
         </w:rPr>
-        <w:t xml:space="preserve">                        CURP     | BAEO081007MYNLSDA5</w:t>
+        <w:t xml:space="preserve">                        CURP     | BOHJ080317MYNJRMA8</w:t>
       </w:r>
     </w:p>
     <w:p>
@@ -42,7 +42,7 @@
           <w:b w:val="0"/>
           <w:bCs w:val="0"/>
         </w:rPr>
-        <w:t xml:space="preserve">                   NOMBRE    | ODETTE GERALDINE BALAMESQUIVEL</w:t>
+        <w:t xml:space="preserve">                   NOMBRE    | JIMENA ARACELI BOJORQUEZHERNANDEZ</w:t>
       </w:r>
     </w:p>
     <w:p>
@@ -102,7 +102,7 @@
           <w:b w:val="0"/>
           <w:bCs w:val="0"/>
         </w:rPr>
-        <w:t xml:space="preserve">                      GRUPO   |  B</w:t>
+        <w:t xml:space="preserve">                      GRUPO   |  A</w:t>
       </w:r>
     </w:p>
     <w:p>
@@ -258,7 +258,7 @@
             <w:pPr/>
             <w:r>
               <w:rPr/>
-              <w:t xml:space="preserve">10.0</w:t>
+              <w:t xml:space="preserve">9.0</w:t>
             </w:r>
           </w:p>
         </w:tc>
@@ -384,7 +384,7 @@
             <w:pPr/>
             <w:r>
               <w:rPr/>
-              <w:t xml:space="preserve">9.0</w:t>
+              <w:t xml:space="preserve">10.0</w:t>
             </w:r>
           </w:p>
         </w:tc>
@@ -447,7 +447,7 @@
             <w:pPr/>
             <w:r>
               <w:rPr/>
-              <w:t xml:space="preserve">10.0</w:t>
+              <w:t xml:space="preserve">9.0</w:t>
             </w:r>
           </w:p>
         </w:tc>
@@ -510,7 +510,7 @@
             <w:pPr/>
             <w:r>
               <w:rPr/>
-              <w:t xml:space="preserve">9.0</w:t>
+              <w:t xml:space="preserve">8.0</w:t>
             </w:r>
           </w:p>
         </w:tc>
@@ -699,7 +699,7 @@
             <w:pPr/>
             <w:r>
               <w:rPr/>
-              <w:t xml:space="preserve">9.0</w:t>
+              <w:t xml:space="preserve">10.0</w:t>
             </w:r>
           </w:p>
         </w:tc>
@@ -888,7 +888,7 @@
             <w:pPr/>
             <w:r>
               <w:rPr/>
-              <w:t xml:space="preserve">9.0</w:t>
+              <w:t xml:space="preserve">10.0</w:t>
             </w:r>
           </w:p>
         </w:tc>
@@ -1014,7 +1014,7 @@
             <w:pPr/>
             <w:r>
               <w:rPr/>
-              <w:t xml:space="preserve">9.0</w:t>
+              <w:t xml:space="preserve">10.0</w:t>
             </w:r>
           </w:p>
         </w:tc>

</xml_diff>